<commit_message>
assignment pretty much done
</commit_message>
<xml_diff>
--- a/COMP478/assignment1_40130483.docx
+++ b/COMP478/assignment1_40130483.docx
@@ -96,6 +96,163 @@
     <w:p>
       <w:r>
         <w:t>2.</w:t>
+      </w:r>
+    </w:p>
+    <w:p>
+      <w:r>
+        <w:t>Given 2 sets of numbers, A = {</w:t>
+      </w:r>
+      <w:proofErr w:type="gramStart"/>
+      <w:r>
+        <w:t>1,</w:t>
+      </w:r>
+      <w:r>
+        <w:t>-</w:t>
+      </w:r>
+      <w:proofErr w:type="gramEnd"/>
+      <w:r>
+        <w:t>1</w:t>
+      </w:r>
+      <w:r>
+        <w:t>,</w:t>
+      </w:r>
+      <w:r>
+        <w:t>9</w:t>
+      </w:r>
+      <w:r>
+        <w:t>} and B = {4,5,6}, and a and b both equal to 1, we define H to be the median operator. Using H[</w:t>
+      </w:r>
+      <w:proofErr w:type="spellStart"/>
+      <w:r>
+        <w:t>af</w:t>
+      </w:r>
+      <w:proofErr w:type="spellEnd"/>
+      <w:r>
+        <w:t>(</w:t>
+      </w:r>
+      <w:proofErr w:type="spellStart"/>
+      <w:proofErr w:type="gramStart"/>
+      <w:r>
+        <w:t>x,y</w:t>
+      </w:r>
+      <w:proofErr w:type="spellEnd"/>
+      <w:proofErr w:type="gramEnd"/>
+      <w:r>
+        <w:t xml:space="preserve">) + </w:t>
+      </w:r>
+      <w:proofErr w:type="spellStart"/>
+      <w:r>
+        <w:t>bg</w:t>
+      </w:r>
+      <w:proofErr w:type="spellEnd"/>
+      <w:r>
+        <w:t>(</w:t>
+      </w:r>
+      <w:proofErr w:type="spellStart"/>
+      <w:r>
+        <w:t>x,y</w:t>
+      </w:r>
+      <w:proofErr w:type="spellEnd"/>
+      <w:r>
+        <w:t>)] = H[A + B] = H[ {5,</w:t>
+      </w:r>
+      <w:r>
+        <w:t>4</w:t>
+      </w:r>
+      <w:r>
+        <w:t>,</w:t>
+      </w:r>
+      <w:r>
+        <w:t>15</w:t>
+      </w:r>
+      <w:r>
+        <w:t>} ]</w:t>
+      </w:r>
+      <w:r>
+        <w:t>, the operator yields 5. Now, H[f(</w:t>
+      </w:r>
+      <w:proofErr w:type="spellStart"/>
+      <w:proofErr w:type="gramStart"/>
+      <w:r>
+        <w:t>x,y</w:t>
+      </w:r>
+      <w:proofErr w:type="spellEnd"/>
+      <w:proofErr w:type="gramEnd"/>
+      <w:r>
+        <w:t xml:space="preserve">)] = H[A] = 1 and H[B] = 5, given a sum of 6, which is not equal to H[A + B], violating the property: </w:t>
+      </w:r>
+      <w:r>
+        <w:t>H[</w:t>
+      </w:r>
+      <w:proofErr w:type="spellStart"/>
+      <w:r>
+        <w:t>af</w:t>
+      </w:r>
+      <w:proofErr w:type="spellEnd"/>
+      <w:r>
+        <w:t>(</w:t>
+      </w:r>
+      <w:proofErr w:type="spellStart"/>
+      <w:r>
+        <w:t>x,y</w:t>
+      </w:r>
+      <w:proofErr w:type="spellEnd"/>
+      <w:r>
+        <w:t xml:space="preserve">) + </w:t>
+      </w:r>
+      <w:proofErr w:type="spellStart"/>
+      <w:r>
+        <w:t>bg</w:t>
+      </w:r>
+      <w:proofErr w:type="spellEnd"/>
+      <w:r>
+        <w:t>(</w:t>
+      </w:r>
+      <w:proofErr w:type="spellStart"/>
+      <w:r>
+        <w:t>x,y</w:t>
+      </w:r>
+      <w:proofErr w:type="spellEnd"/>
+      <w:r>
+        <w:t>)] =</w:t>
+      </w:r>
+      <w:r>
+        <w:t xml:space="preserve"> </w:t>
+      </w:r>
+      <w:proofErr w:type="spellStart"/>
+      <w:r>
+        <w:t>aH</w:t>
+      </w:r>
+      <w:proofErr w:type="spellEnd"/>
+      <w:r>
+        <w:t>[f(</w:t>
+      </w:r>
+      <w:proofErr w:type="spellStart"/>
+      <w:r>
+        <w:t>x,y</w:t>
+      </w:r>
+      <w:proofErr w:type="spellEnd"/>
+      <w:r>
+        <w:t xml:space="preserve">)] + </w:t>
+      </w:r>
+      <w:proofErr w:type="spellStart"/>
+      <w:r>
+        <w:t>bH</w:t>
+      </w:r>
+      <w:proofErr w:type="spellEnd"/>
+      <w:r>
+        <w:t>[g(</w:t>
+      </w:r>
+      <w:proofErr w:type="spellStart"/>
+      <w:r>
+        <w:t>x,y</w:t>
+      </w:r>
+      <w:proofErr w:type="spellEnd"/>
+      <w:r>
+        <w:t>)]</w:t>
+      </w:r>
+      <w:r>
+        <w:t>. Therefore, the median operator is non-linear.</w:t>
       </w:r>
     </w:p>
     <w:p>
@@ -153,6 +310,7 @@
     <w:p>
       <w:proofErr w:type="spellStart"/>
       <w:r>
+        <w:lastRenderedPageBreak/>
         <w:t>i</w:t>
       </w:r>
       <w:proofErr w:type="spellEnd"/>
@@ -334,7 +492,6 @@
     </w:p>
     <w:p>
       <w:r>
-        <w:lastRenderedPageBreak/>
         <w:drawing>
           <wp:inline distT="0" distB="0" distL="0" distR="0" wp14:anchorId="2D7F952A" wp14:editId="128A480C">
             <wp:extent cx="3877216" cy="3296110"/>
@@ -542,6 +699,141 @@
             </a:graphic>
           </wp:inline>
         </w:drawing>
+      </w:r>
+    </w:p>
+    <w:p/>
+    <w:p>
+      <w:r>
+        <w:lastRenderedPageBreak/>
+        <w:t>4.</w:t>
+      </w:r>
+      <w:r>
+        <w:t xml:space="preserve"> For f(</w:t>
+      </w:r>
+      <w:proofErr w:type="spellStart"/>
+      <w:proofErr w:type="gramStart"/>
+      <w:r>
+        <w:t>x,y</w:t>
+      </w:r>
+      <w:proofErr w:type="spellEnd"/>
+      <w:proofErr w:type="gramEnd"/>
+      <w:r>
+        <w:t>) + g(</w:t>
+      </w:r>
+      <w:proofErr w:type="spellStart"/>
+      <w:r>
+        <w:t>x,y</w:t>
+      </w:r>
+      <w:proofErr w:type="spellEnd"/>
+      <w:r>
+        <w:t>), let</w:t>
+      </w:r>
+      <w:r>
+        <w:t xml:space="preserve"> h(</w:t>
+      </w:r>
+      <w:proofErr w:type="spellStart"/>
+      <w:r>
+        <w:t>x,y</w:t>
+      </w:r>
+      <w:proofErr w:type="spellEnd"/>
+      <w:r>
+        <w:t>) be the sum of the 2 images. Given that pixels of f(</w:t>
+      </w:r>
+      <w:proofErr w:type="spellStart"/>
+      <w:proofErr w:type="gramStart"/>
+      <w:r>
+        <w:t>x,y</w:t>
+      </w:r>
+      <w:proofErr w:type="spellEnd"/>
+      <w:proofErr w:type="gramEnd"/>
+      <w:r>
+        <w:t xml:space="preserve">) have an intensity level of </w:t>
+      </w:r>
+      <w:proofErr w:type="spellStart"/>
+      <w:r>
+        <w:t>r</w:t>
+      </w:r>
+      <w:r>
+        <w:rPr>
+          <w:vertAlign w:val="subscript"/>
+        </w:rPr>
+        <w:t>k</w:t>
+      </w:r>
+      <w:proofErr w:type="spellEnd"/>
+      <w:r>
+        <w:t xml:space="preserve"> and that the pixels of g(</w:t>
+      </w:r>
+      <w:proofErr w:type="spellStart"/>
+      <w:r>
+        <w:t>x,y</w:t>
+      </w:r>
+      <w:proofErr w:type="spellEnd"/>
+      <w:r>
+        <w:t>) have an intensity of constant value c, the output image h(</w:t>
+      </w:r>
+      <w:proofErr w:type="spellStart"/>
+      <w:r>
+        <w:t>x,y</w:t>
+      </w:r>
+      <w:proofErr w:type="spellEnd"/>
+      <w:r>
+        <w:t>) would have the resulting intensities of its pixels shifted by c</w:t>
+      </w:r>
+      <w:r>
+        <w:t xml:space="preserve"> (as in </w:t>
+      </w:r>
+      <w:proofErr w:type="spellStart"/>
+      <w:r>
+        <w:t>r</w:t>
+      </w:r>
+      <w:r>
+        <w:rPr>
+          <w:vertAlign w:val="subscript"/>
+        </w:rPr>
+        <w:t>k</w:t>
+      </w:r>
+      <w:proofErr w:type="spellEnd"/>
+      <w:r>
+        <w:t xml:space="preserve"> + c), but </w:t>
+      </w:r>
+      <w:r>
+        <w:t>the spacing in the resulting histogram remains the same. Similarly for the case of f(</w:t>
+      </w:r>
+      <w:proofErr w:type="spellStart"/>
+      <w:proofErr w:type="gramStart"/>
+      <w:r>
+        <w:t>x,y</w:t>
+      </w:r>
+      <w:proofErr w:type="spellEnd"/>
+      <w:proofErr w:type="gramEnd"/>
+      <w:r>
+        <w:t>) * g(</w:t>
+      </w:r>
+      <w:proofErr w:type="spellStart"/>
+      <w:r>
+        <w:t>x,y</w:t>
+      </w:r>
+      <w:proofErr w:type="spellEnd"/>
+      <w:r>
+        <w:t>), let j(</w:t>
+      </w:r>
+      <w:proofErr w:type="spellStart"/>
+      <w:r>
+        <w:t>x,y</w:t>
+      </w:r>
+      <w:proofErr w:type="spellEnd"/>
+      <w:r>
+        <w:t>) be the product of the 2 images. This output image would have all the intensities of f(</w:t>
+      </w:r>
+      <w:proofErr w:type="spellStart"/>
+      <w:proofErr w:type="gramStart"/>
+      <w:r>
+        <w:t>x,y</w:t>
+      </w:r>
+      <w:proofErr w:type="spellEnd"/>
+      <w:proofErr w:type="gramEnd"/>
+      <w:r>
+        <w:t xml:space="preserve">) multiplied by constant c, which doesn’t affect the ratio of the number of pixels per intensity, meaning that the spacing in the resulting histogram, also, remains the same. </w:t>
       </w:r>
     </w:p>
     <w:sectPr>

</xml_diff>

<commit_message>
adding a2 + project info 478 and reviewing for quiz tmr 333
</commit_message>
<xml_diff>
--- a/COMP478/assignment1_40130483.docx
+++ b/COMP478/assignment1_40130483.docx
@@ -3,7 +3,139 @@
 <w:document xmlns:wpc="http://schemas.microsoft.com/office/word/2010/wordprocessingCanvas" xmlns:cx="http://schemas.microsoft.com/office/drawing/2014/chartex" xmlns:cx1="http://schemas.microsoft.com/office/drawing/2015/9/8/chartex" xmlns:cx2="http://schemas.microsoft.com/office/drawing/2015/10/21/chartex" xmlns:cx3="http://schemas.microsoft.com/office/drawing/2016/5/9/chartex" xmlns:cx4="http://schemas.microsoft.com/office/drawing/2016/5/10/chartex" xmlns:cx5="http://schemas.microsoft.com/office/drawing/2016/5/11/chartex" xmlns:cx6="http://schemas.microsoft.com/office/drawing/2016/5/12/chartex" xmlns:cx7="http://schemas.microsoft.com/office/drawing/2016/5/13/chartex" xmlns:cx8="http://schemas.microsoft.com/office/drawing/2016/5/14/chartex" xmlns:mc="http://schemas.openxmlformats.org/markup-compatibility/2006" xmlns:aink="http://schemas.microsoft.com/office/drawing/2016/ink" xmlns:am3d="http://schemas.microsoft.com/office/drawing/2017/model3d" xmlns:o="urn:schemas-microsoft-com:office:office" xmlns:oel="http://schemas.microsoft.com/office/2019/extlst" xmlns:r="http://schemas.openxmlformats.org/officeDocument/2006/relationships" xmlns:m="http://schemas.openxmlformats.org/officeDocument/2006/math" xmlns:v="urn:schemas-microsoft-com:vml" xmlns:wp14="http://schemas.microsoft.com/office/word/2010/wordprocessingDrawing" xmlns:wp="http://schemas.openxmlformats.org/drawingml/2006/wordprocessingDrawing" xmlns:w10="urn:schemas-microsoft-com:office:word" xmlns:w="http://schemas.openxmlformats.org/wordprocessingml/2006/main" xmlns:w14="http://schemas.microsoft.com/office/word/2010/wordml" xmlns:w15="http://schemas.microsoft.com/office/word/2012/wordml" xmlns:w16cex="http://schemas.microsoft.com/office/word/2018/wordml/cex" xmlns:w16cid="http://schemas.microsoft.com/office/word/2016/wordml/cid" xmlns:w16="http://schemas.microsoft.com/office/word/2018/wordml" xmlns:w16sdtdh="http://schemas.microsoft.com/office/word/2020/wordml/sdtdatahash" xmlns:w16se="http://schemas.microsoft.com/office/word/2015/wordml/symex" xmlns:wpg="http://schemas.microsoft.com/office/word/2010/wordprocessingGroup" xmlns:wpi="http://schemas.microsoft.com/office/word/2010/wordprocessingInk" xmlns:wne="http://schemas.microsoft.com/office/word/2006/wordml" xmlns:wps="http://schemas.microsoft.com/office/word/2010/wordprocessingShape" mc:Ignorable="w14 w15 w16se w16cid w16 w16cex w16sdtdh wp14">
   <w:body>
     <w:p>
-      <w:r>
+      <w:pPr>
+        <w:jc w:val="center"/>
+        <w:rPr>
+          <w:sz w:val="40"/>
+          <w:szCs w:val="40"/>
+        </w:rPr>
+      </w:pPr>
+      <w:r>
+        <w:rPr>
+          <w:sz w:val="40"/>
+          <w:szCs w:val="40"/>
+        </w:rPr>
+        <w:t>Assignment 1</w:t>
+      </w:r>
+    </w:p>
+    <w:p>
+      <w:pPr>
+        <w:jc w:val="center"/>
+        <w:rPr>
+          <w:sz w:val="40"/>
+          <w:szCs w:val="40"/>
+        </w:rPr>
+      </w:pPr>
+    </w:p>
+    <w:p>
+      <w:pPr>
+        <w:jc w:val="center"/>
+        <w:rPr>
+          <w:sz w:val="40"/>
+          <w:szCs w:val="40"/>
+        </w:rPr>
+      </w:pPr>
+      <w:r>
+        <w:rPr>
+          <w:sz w:val="40"/>
+          <w:szCs w:val="40"/>
+        </w:rPr>
+        <w:t>COMP 478 Image Processing</w:t>
+      </w:r>
+    </w:p>
+    <w:p>
+      <w:pPr>
+        <w:jc w:val="center"/>
+        <w:rPr>
+          <w:sz w:val="40"/>
+          <w:szCs w:val="40"/>
+        </w:rPr>
+      </w:pPr>
+    </w:p>
+    <w:p>
+      <w:pPr>
+        <w:jc w:val="center"/>
+        <w:rPr>
+          <w:sz w:val="40"/>
+          <w:szCs w:val="40"/>
+        </w:rPr>
+      </w:pPr>
+    </w:p>
+    <w:p>
+      <w:pPr>
+        <w:jc w:val="center"/>
+        <w:rPr>
+          <w:sz w:val="40"/>
+          <w:szCs w:val="40"/>
+        </w:rPr>
+      </w:pPr>
+    </w:p>
+    <w:p>
+      <w:pPr>
+        <w:jc w:val="center"/>
+        <w:rPr>
+          <w:sz w:val="40"/>
+          <w:szCs w:val="40"/>
+        </w:rPr>
+      </w:pPr>
+    </w:p>
+    <w:p>
+      <w:pPr>
+        <w:jc w:val="center"/>
+        <w:rPr>
+          <w:sz w:val="40"/>
+          <w:szCs w:val="40"/>
+        </w:rPr>
+      </w:pPr>
+      <w:r>
+        <w:rPr>
+          <w:sz w:val="40"/>
+          <w:szCs w:val="40"/>
+        </w:rPr>
+        <w:t>Etienne Pham Do</w:t>
+      </w:r>
+    </w:p>
+    <w:p>
+      <w:pPr>
+        <w:jc w:val="center"/>
+        <w:rPr>
+          <w:sz w:val="40"/>
+          <w:szCs w:val="40"/>
+        </w:rPr>
+      </w:pPr>
+    </w:p>
+    <w:p>
+      <w:pPr>
+        <w:jc w:val="center"/>
+        <w:rPr>
+          <w:sz w:val="40"/>
+          <w:szCs w:val="40"/>
+        </w:rPr>
+      </w:pPr>
+      <w:r>
+        <w:rPr>
+          <w:sz w:val="40"/>
+          <w:szCs w:val="40"/>
+        </w:rPr>
+        <w:t>40130483</w:t>
+      </w:r>
+    </w:p>
+    <w:p/>
+    <w:p/>
+    <w:p/>
+    <w:p/>
+    <w:p/>
+    <w:p/>
+    <w:p/>
+    <w:p/>
+    <w:p/>
+    <w:p/>
+    <w:p/>
+    <w:p/>
+    <w:p/>
+    <w:p>
+      <w:r>
+        <w:lastRenderedPageBreak/>
         <w:t>Etienne Pham Do</w:t>
       </w:r>
       <w:r>
@@ -82,15 +214,7 @@
         <w:t xml:space="preserve">A histogram-equalized image would have its pixels spread uniformly across </w:t>
       </w:r>
       <w:r>
-        <w:t xml:space="preserve">all intensity levels. Doing a second pass would only yield a linear transformation as the input image is already </w:t>
-      </w:r>
-      <w:proofErr w:type="gramStart"/>
-      <w:r>
-        <w:t>histogram-equalized</w:t>
-      </w:r>
-      <w:proofErr w:type="gramEnd"/>
-      <w:r>
-        <w:t>. In other words, there would be no change in intensity.</w:t>
+        <w:t>all intensity levels. Doing a second pass would only yield a linear transformation as the input image is already histogram-equalized. In other words, there would be no change in intensity.</w:t>
       </w:r>
     </w:p>
     <w:p>
@@ -100,18 +224,10 @@
     </w:p>
     <w:p>
       <w:r>
-        <w:t>Given 2 sets of numbers, A = {</w:t>
-      </w:r>
-      <w:proofErr w:type="gramStart"/>
-      <w:r>
-        <w:t>1,</w:t>
-      </w:r>
-      <w:r>
-        <w:t>-</w:t>
-      </w:r>
-      <w:proofErr w:type="gramEnd"/>
-      <w:r>
-        <w:t>1</w:t>
+        <w:t>Given 2 sets of numbers, A = {1,</w:t>
+      </w:r>
+      <w:r>
+        <w:t>-1</w:t>
       </w:r>
       <w:r>
         <w:t>,</w:t>
@@ -131,12 +247,10 @@
         <w:t>(</w:t>
       </w:r>
       <w:proofErr w:type="spellStart"/>
-      <w:proofErr w:type="gramStart"/>
       <w:r>
         <w:t>x,y</w:t>
       </w:r>
       <w:proofErr w:type="spellEnd"/>
-      <w:proofErr w:type="gramEnd"/>
       <w:r>
         <w:t xml:space="preserve">) + </w:t>
       </w:r>
@@ -172,17 +286,12 @@
         <w:t>, the operator yields 5. Now, H[f(</w:t>
       </w:r>
       <w:proofErr w:type="spellStart"/>
-      <w:proofErr w:type="gramStart"/>
       <w:r>
         <w:t>x,y</w:t>
       </w:r>
       <w:proofErr w:type="spellEnd"/>
-      <w:proofErr w:type="gramEnd"/>
-      <w:r>
-        <w:t xml:space="preserve">)] = H[A] = 1 and H[B] = 5, given a sum of 6, which is not equal to H[A + B], violating the property: </w:t>
-      </w:r>
-      <w:r>
-        <w:t>H[</w:t>
+      <w:r>
+        <w:t>)] = H[A] = 1 and H[B] = 5, given a sum of 6, which is not equal to H[A + B], violating the property: H[</w:t>
       </w:r>
       <w:proofErr w:type="spellStart"/>
       <w:r>
@@ -214,10 +323,7 @@
       </w:r>
       <w:proofErr w:type="spellEnd"/>
       <w:r>
-        <w:t>)] =</w:t>
-      </w:r>
-      <w:r>
-        <w:t xml:space="preserve"> </w:t>
+        <w:t xml:space="preserve">)] = </w:t>
       </w:r>
       <w:proofErr w:type="spellStart"/>
       <w:r>
@@ -265,6 +371,9 @@
         <w:t xml:space="preserve">a) </w:t>
       </w:r>
       <w:r>
+        <w:rPr>
+          <w:noProof/>
+        </w:rPr>
         <w:drawing>
           <wp:inline distT="0" distB="0" distL="0" distR="0" wp14:anchorId="22BF2D11" wp14:editId="1D18080B">
             <wp:extent cx="5943600" cy="2772410"/>
@@ -492,6 +601,9 @@
     </w:p>
     <w:p>
       <w:r>
+        <w:rPr>
+          <w:noProof/>
+        </w:rPr>
         <w:drawing>
           <wp:inline distT="0" distB="0" distL="0" distR="0" wp14:anchorId="2D7F952A" wp14:editId="128A480C">
             <wp:extent cx="3877216" cy="3296110"/>
@@ -536,6 +648,9 @@
     </w:p>
     <w:p>
       <w:r>
+        <w:rPr>
+          <w:noProof/>
+        </w:rPr>
         <w:drawing>
           <wp:inline distT="0" distB="0" distL="0" distR="0" wp14:anchorId="75114E71" wp14:editId="33FB49C0">
             <wp:extent cx="752580" cy="3267531"/>
@@ -580,6 +695,9 @@
     </w:p>
     <w:p>
       <w:r>
+        <w:rPr>
+          <w:noProof/>
+        </w:rPr>
         <w:lastRenderedPageBreak/>
         <w:drawing>
           <wp:inline distT="0" distB="0" distL="0" distR="0" wp14:anchorId="695ACC66" wp14:editId="5B604A48">
@@ -620,6 +738,9 @@
     </w:p>
     <w:p>
       <w:r>
+        <w:rPr>
+          <w:noProof/>
+        </w:rPr>
         <w:drawing>
           <wp:inline distT="0" distB="0" distL="0" distR="0" wp14:anchorId="0154E52B" wp14:editId="4D3BCB79">
             <wp:extent cx="5943600" cy="2275840"/>
@@ -664,6 +785,9 @@
     </w:p>
     <w:p>
       <w:r>
+        <w:rPr>
+          <w:noProof/>
+        </w:rPr>
         <w:drawing>
           <wp:inline distT="0" distB="0" distL="0" distR="0" wp14:anchorId="132C2E9F" wp14:editId="6A1B84DA">
             <wp:extent cx="5943600" cy="2251710"/>
@@ -711,12 +835,10 @@
         <w:t xml:space="preserve"> For f(</w:t>
       </w:r>
       <w:proofErr w:type="spellStart"/>
-      <w:proofErr w:type="gramStart"/>
       <w:r>
         <w:t>x,y</w:t>
       </w:r>
       <w:proofErr w:type="spellEnd"/>
-      <w:proofErr w:type="gramEnd"/>
       <w:r>
         <w:t>) + g(</w:t>
       </w:r>
@@ -740,12 +862,10 @@
         <w:t>) be the sum of the 2 images. Given that pixels of f(</w:t>
       </w:r>
       <w:proofErr w:type="spellStart"/>
-      <w:proofErr w:type="gramStart"/>
       <w:r>
         <w:t>x,y</w:t>
       </w:r>
       <w:proofErr w:type="spellEnd"/>
-      <w:proofErr w:type="gramEnd"/>
       <w:r>
         <w:t xml:space="preserve">) have an intensity level of </w:t>
       </w:r>
@@ -800,12 +920,10 @@
         <w:t>the spacing in the resulting histogram remains the same. Similarly for the case of f(</w:t>
       </w:r>
       <w:proofErr w:type="spellStart"/>
-      <w:proofErr w:type="gramStart"/>
       <w:r>
         <w:t>x,y</w:t>
       </w:r>
       <w:proofErr w:type="spellEnd"/>
-      <w:proofErr w:type="gramEnd"/>
       <w:r>
         <w:t>) * g(</w:t>
       </w:r>
@@ -826,12 +944,10 @@
         <w:t>) be the product of the 2 images. This output image would have all the intensities of f(</w:t>
       </w:r>
       <w:proofErr w:type="spellStart"/>
-      <w:proofErr w:type="gramStart"/>
       <w:r>
         <w:t>x,y</w:t>
       </w:r>
       <w:proofErr w:type="spellEnd"/>
-      <w:proofErr w:type="gramEnd"/>
       <w:r>
         <w:t xml:space="preserve">) multiplied by constant c, which doesn’t affect the ratio of the number of pixels per intensity, meaning that the spacing in the resulting histogram, also, remains the same. </w:t>
       </w:r>
@@ -929,13 +1045,8 @@
       </w:r>
     </w:p>
     <w:p>
-      <w:proofErr w:type="gramStart"/>
-      <w:r>
-        <w:t>print(</w:t>
-      </w:r>
-      <w:proofErr w:type="gramEnd"/>
-      <w:r>
-        <w:t>'Done showing image')</w:t>
+      <w:r>
+        <w:t>print('Done showing image')</w:t>
       </w:r>
     </w:p>
     <w:p>
@@ -957,6 +1068,9 @@
       <w:r>
         <w:t># Calculating histogram from image array</w:t>
       </w:r>
+      <w:r>
+        <w:t xml:space="preserve"> (not the most optimal algorithm, so takes a while to run)</w:t>
+      </w:r>
     </w:p>
     <w:p>
       <w:proofErr w:type="spellStart"/>
@@ -978,15 +1092,7 @@
       </w:r>
       <w:proofErr w:type="spellEnd"/>
       <w:r>
-        <w:t xml:space="preserve"> in </w:t>
-      </w:r>
-      <w:proofErr w:type="gramStart"/>
-      <w:r>
-        <w:t>range(</w:t>
-      </w:r>
-      <w:proofErr w:type="gramEnd"/>
-      <w:r>
-        <w:t>256):</w:t>
+        <w:t xml:space="preserve"> in range(256):</w:t>
       </w:r>
     </w:p>
     <w:p>
@@ -994,12 +1100,10 @@
         <w:t xml:space="preserve">    </w:t>
       </w:r>
       <w:proofErr w:type="spellStart"/>
-      <w:proofErr w:type="gramStart"/>
       <w:r>
         <w:t>rk.append</w:t>
       </w:r>
       <w:proofErr w:type="spellEnd"/>
-      <w:proofErr w:type="gramEnd"/>
       <w:r>
         <w:t>(</w:t>
       </w:r>
@@ -1130,14 +1234,9 @@
       </w:r>
       <w:proofErr w:type="spellStart"/>
       <w:r>
-        <w:t>pixels_count_per_</w:t>
-      </w:r>
-      <w:proofErr w:type="gramStart"/>
-      <w:r>
-        <w:t>intensity.append</w:t>
-      </w:r>
-      <w:proofErr w:type="spellEnd"/>
-      <w:proofErr w:type="gramEnd"/>
+        <w:t>pixels_count_per_intensity.append</w:t>
+      </w:r>
+      <w:proofErr w:type="spellEnd"/>
       <w:r>
         <w:t>(sum)</w:t>
       </w:r>
@@ -1156,60 +1255,50 @@
     </w:p>
     <w:p>
       <w:proofErr w:type="spellStart"/>
-      <w:proofErr w:type="gramStart"/>
       <w:r>
         <w:t>plt.figure</w:t>
       </w:r>
       <w:proofErr w:type="spellEnd"/>
-      <w:proofErr w:type="gramEnd"/>
       <w:r>
         <w:t>()</w:t>
       </w:r>
     </w:p>
     <w:p>
       <w:proofErr w:type="spellStart"/>
-      <w:proofErr w:type="gramStart"/>
       <w:r>
         <w:t>plt.title</w:t>
       </w:r>
       <w:proofErr w:type="spellEnd"/>
-      <w:proofErr w:type="gramEnd"/>
       <w:r>
         <w:t>("Grayscale Histogram from my algorithm")</w:t>
       </w:r>
     </w:p>
     <w:p>
       <w:proofErr w:type="spellStart"/>
-      <w:proofErr w:type="gramStart"/>
       <w:r>
         <w:t>plt.xlabel</w:t>
       </w:r>
       <w:proofErr w:type="spellEnd"/>
-      <w:proofErr w:type="gramEnd"/>
       <w:r>
         <w:t>("Gray level")</w:t>
       </w:r>
     </w:p>
     <w:p>
       <w:proofErr w:type="spellStart"/>
-      <w:proofErr w:type="gramStart"/>
       <w:r>
         <w:t>plt.ylabel</w:t>
       </w:r>
       <w:proofErr w:type="spellEnd"/>
-      <w:proofErr w:type="gramEnd"/>
       <w:r>
         <w:t>("# of Pixels")</w:t>
       </w:r>
     </w:p>
     <w:p>
       <w:proofErr w:type="spellStart"/>
-      <w:proofErr w:type="gramStart"/>
       <w:r>
         <w:t>plt.plot</w:t>
       </w:r>
       <w:proofErr w:type="spellEnd"/>
-      <w:proofErr w:type="gramEnd"/>
       <w:r>
         <w:t>(</w:t>
       </w:r>
@@ -1232,30 +1321,29 @@
     </w:p>
     <w:p>
       <w:proofErr w:type="spellStart"/>
-      <w:proofErr w:type="gramStart"/>
       <w:r>
         <w:t>plt.xlim</w:t>
       </w:r>
       <w:proofErr w:type="spellEnd"/>
-      <w:proofErr w:type="gramEnd"/>
       <w:r>
         <w:t>([0, 256])</w:t>
       </w:r>
     </w:p>
     <w:p>
       <w:proofErr w:type="spellStart"/>
-      <w:proofErr w:type="gramStart"/>
       <w:r>
         <w:t>plt.show</w:t>
       </w:r>
       <w:proofErr w:type="spellEnd"/>
-      <w:proofErr w:type="gramEnd"/>
       <w:r>
         <w:t>()</w:t>
       </w:r>
     </w:p>
     <w:p>
       <w:r>
+        <w:rPr>
+          <w:noProof/>
+        </w:rPr>
         <w:drawing>
           <wp:inline distT="0" distB="0" distL="0" distR="0" wp14:anchorId="6882FC64" wp14:editId="04197F18">
             <wp:extent cx="4086795" cy="2705478"/>
@@ -1328,91 +1416,80 @@
     </w:p>
     <w:p>
       <w:proofErr w:type="spellStart"/>
-      <w:proofErr w:type="gramStart"/>
       <w:r>
         <w:t>plt.figure</w:t>
       </w:r>
       <w:proofErr w:type="spellEnd"/>
-      <w:proofErr w:type="gramEnd"/>
       <w:r>
         <w:t>()</w:t>
       </w:r>
     </w:p>
     <w:p>
       <w:proofErr w:type="spellStart"/>
-      <w:proofErr w:type="gramStart"/>
       <w:r>
         <w:t>plt.title</w:t>
       </w:r>
       <w:proofErr w:type="spellEnd"/>
-      <w:proofErr w:type="gramEnd"/>
       <w:r>
         <w:t>("Grayscale Histogram")</w:t>
       </w:r>
     </w:p>
     <w:p>
       <w:proofErr w:type="spellStart"/>
-      <w:proofErr w:type="gramStart"/>
       <w:r>
         <w:t>plt.xlabel</w:t>
       </w:r>
       <w:proofErr w:type="spellEnd"/>
-      <w:proofErr w:type="gramEnd"/>
       <w:r>
         <w:t>("Gray level")</w:t>
       </w:r>
     </w:p>
     <w:p>
       <w:proofErr w:type="spellStart"/>
-      <w:proofErr w:type="gramStart"/>
       <w:r>
         <w:t>plt.ylabel</w:t>
       </w:r>
       <w:proofErr w:type="spellEnd"/>
-      <w:proofErr w:type="gramEnd"/>
       <w:r>
         <w:t>("# of Pixels")</w:t>
       </w:r>
     </w:p>
     <w:p>
       <w:proofErr w:type="spellStart"/>
-      <w:proofErr w:type="gramStart"/>
       <w:r>
         <w:t>plt.plot</w:t>
       </w:r>
       <w:proofErr w:type="spellEnd"/>
-      <w:proofErr w:type="gramEnd"/>
       <w:r>
         <w:t>(hist)</w:t>
       </w:r>
     </w:p>
     <w:p>
       <w:proofErr w:type="spellStart"/>
-      <w:proofErr w:type="gramStart"/>
       <w:r>
         <w:t>plt.xlim</w:t>
       </w:r>
       <w:proofErr w:type="spellEnd"/>
-      <w:proofErr w:type="gramEnd"/>
       <w:r>
         <w:t>([0, 256])</w:t>
       </w:r>
     </w:p>
     <w:p>
       <w:proofErr w:type="spellStart"/>
-      <w:proofErr w:type="gramStart"/>
       <w:r>
         <w:lastRenderedPageBreak/>
         <w:t>plt.show</w:t>
       </w:r>
       <w:proofErr w:type="spellEnd"/>
-      <w:proofErr w:type="gramEnd"/>
       <w:r>
         <w:t>()</w:t>
       </w:r>
     </w:p>
     <w:p>
       <w:r>
+        <w:rPr>
+          <w:noProof/>
+        </w:rPr>
         <w:drawing>
           <wp:inline distT="0" distB="0" distL="0" distR="0" wp14:anchorId="6529451D" wp14:editId="7B4D50A2">
             <wp:extent cx="4220164" cy="2810267"/>
@@ -1485,15 +1562,7 @@
     </w:p>
     <w:p>
       <w:r>
-        <w:t xml:space="preserve">    return int(</w:t>
-      </w:r>
-      <w:proofErr w:type="gramStart"/>
-      <w:r>
-        <w:t>a[</w:t>
-      </w:r>
-      <w:proofErr w:type="gramEnd"/>
-      <w:r>
-        <w:t>0])</w:t>
+        <w:t xml:space="preserve">    return int(a[0])</w:t>
       </w:r>
     </w:p>
     <w:p>
@@ -1502,14 +1571,9 @@
       </w:r>
       <w:proofErr w:type="spellStart"/>
       <w:r>
-        <w:t>get_</w:t>
-      </w:r>
-      <w:proofErr w:type="gramStart"/>
-      <w:r>
-        <w:t>length,hist</w:t>
-      </w:r>
-      <w:proofErr w:type="spellEnd"/>
-      <w:proofErr w:type="gramEnd"/>
+        <w:t>get_length,hist</w:t>
+      </w:r>
+      <w:proofErr w:type="spellEnd"/>
       <w:r>
         <w:t>)</w:t>
       </w:r>
@@ -1634,12 +1698,10 @@
         <w:t xml:space="preserve">    </w:t>
       </w:r>
       <w:proofErr w:type="spellStart"/>
-      <w:proofErr w:type="gramStart"/>
       <w:r>
         <w:t>s.append</w:t>
       </w:r>
       <w:proofErr w:type="spellEnd"/>
-      <w:proofErr w:type="gramEnd"/>
       <w:r>
         <w:t>(</w:t>
       </w:r>
@@ -1696,18 +1758,13 @@
       </w:r>
       <w:proofErr w:type="spellStart"/>
       <w:r>
-        <w:t>get_number_of_pixels_per_</w:t>
-      </w:r>
-      <w:proofErr w:type="gramStart"/>
-      <w:r>
-        <w:t>intensity</w:t>
+        <w:t>get_number_of_pixels_per_intensity</w:t>
       </w:r>
       <w:proofErr w:type="spellEnd"/>
       <w:r>
         <w:t>(</w:t>
       </w:r>
       <w:proofErr w:type="spellStart"/>
-      <w:proofErr w:type="gramEnd"/>
       <w:r>
         <w:t>intensities_ptr</w:t>
       </w:r>
@@ -1735,14 +1792,9 @@
       </w:r>
       <w:proofErr w:type="spellStart"/>
       <w:r>
-        <w:t>intensities_</w:t>
-      </w:r>
-      <w:proofErr w:type="gramStart"/>
-      <w:r>
-        <w:t>ptr.append</w:t>
-      </w:r>
-      <w:proofErr w:type="spellEnd"/>
-      <w:proofErr w:type="gramEnd"/>
+        <w:t>intensities_ptr.append</w:t>
+      </w:r>
+      <w:proofErr w:type="spellEnd"/>
       <w:r>
         <w:t>(</w:t>
       </w:r>
@@ -1819,14 +1871,9 @@
       </w:r>
       <w:proofErr w:type="spellStart"/>
       <w:r>
-        <w:t>new_</w:t>
-      </w:r>
-      <w:proofErr w:type="gramStart"/>
-      <w:r>
-        <w:t>np.append</w:t>
-      </w:r>
-      <w:proofErr w:type="spellEnd"/>
-      <w:proofErr w:type="gramEnd"/>
+        <w:t>new_np.append</w:t>
+      </w:r>
+      <w:proofErr w:type="spellEnd"/>
       <w:r>
         <w:t>(sum)</w:t>
       </w:r>
@@ -1889,14 +1936,9 @@
       </w:r>
       <w:proofErr w:type="spellStart"/>
       <w:r>
-        <w:t>intensities_</w:t>
-      </w:r>
-      <w:proofErr w:type="gramStart"/>
-      <w:r>
-        <w:t>ptr.append</w:t>
-      </w:r>
-      <w:proofErr w:type="spellEnd"/>
-      <w:proofErr w:type="gramEnd"/>
+        <w:t>intensities_ptr.append</w:t>
+      </w:r>
+      <w:proofErr w:type="spellEnd"/>
       <w:r>
         <w:t>(</w:t>
       </w:r>
@@ -1923,14 +1965,9 @@
       </w:r>
       <w:proofErr w:type="spellStart"/>
       <w:r>
-        <w:t>new_</w:t>
-      </w:r>
-      <w:proofErr w:type="gramStart"/>
-      <w:r>
-        <w:t>np.append</w:t>
-      </w:r>
-      <w:proofErr w:type="spellEnd"/>
-      <w:proofErr w:type="gramEnd"/>
+        <w:t>new_np.append</w:t>
+      </w:r>
+      <w:proofErr w:type="spellEnd"/>
       <w:r>
         <w:t>(sum)</w:t>
       </w:r>
@@ -1977,18 +2014,13 @@
     <w:p>
       <w:proofErr w:type="spellStart"/>
       <w:r>
-        <w:t>get_number_of_pixels_per_</w:t>
-      </w:r>
-      <w:proofErr w:type="gramStart"/>
-      <w:r>
-        <w:t>intensity</w:t>
+        <w:t>get_number_of_pixels_per_intensity</w:t>
       </w:r>
       <w:proofErr w:type="spellEnd"/>
       <w:r>
         <w:t>(</w:t>
       </w:r>
       <w:proofErr w:type="spellStart"/>
-      <w:proofErr w:type="gramEnd"/>
       <w:r>
         <w:t>intensities_ptr</w:t>
       </w:r>
@@ -2013,60 +2045,50 @@
     </w:p>
     <w:p>
       <w:proofErr w:type="spellStart"/>
-      <w:proofErr w:type="gramStart"/>
       <w:r>
         <w:t>plt.figure</w:t>
       </w:r>
       <w:proofErr w:type="spellEnd"/>
-      <w:proofErr w:type="gramEnd"/>
       <w:r>
         <w:t>()</w:t>
       </w:r>
     </w:p>
     <w:p>
       <w:proofErr w:type="spellStart"/>
-      <w:proofErr w:type="gramStart"/>
       <w:r>
         <w:t>plt.title</w:t>
       </w:r>
       <w:proofErr w:type="spellEnd"/>
-      <w:proofErr w:type="gramEnd"/>
       <w:r>
         <w:t>("Grayscale Equalized Histogram with algorithm")</w:t>
       </w:r>
     </w:p>
     <w:p>
       <w:proofErr w:type="spellStart"/>
-      <w:proofErr w:type="gramStart"/>
       <w:r>
         <w:t>plt.xlabel</w:t>
       </w:r>
       <w:proofErr w:type="spellEnd"/>
-      <w:proofErr w:type="gramEnd"/>
       <w:r>
         <w:t>("Gray level")</w:t>
       </w:r>
     </w:p>
     <w:p>
       <w:proofErr w:type="spellStart"/>
-      <w:proofErr w:type="gramStart"/>
       <w:r>
         <w:t>plt.ylabel</w:t>
       </w:r>
       <w:proofErr w:type="spellEnd"/>
-      <w:proofErr w:type="gramEnd"/>
       <w:r>
         <w:t>("# of Pixels")</w:t>
       </w:r>
     </w:p>
     <w:p>
       <w:proofErr w:type="spellStart"/>
-      <w:proofErr w:type="gramStart"/>
       <w:r>
         <w:t>plt.plot</w:t>
       </w:r>
       <w:proofErr w:type="spellEnd"/>
-      <w:proofErr w:type="gramEnd"/>
       <w:r>
         <w:t>(</w:t>
       </w:r>
@@ -2089,25 +2111,21 @@
     </w:p>
     <w:p>
       <w:proofErr w:type="spellStart"/>
-      <w:proofErr w:type="gramStart"/>
       <w:r>
         <w:t>plt.xlim</w:t>
       </w:r>
       <w:proofErr w:type="spellEnd"/>
-      <w:proofErr w:type="gramEnd"/>
       <w:r>
         <w:t>([0, 256])</w:t>
       </w:r>
     </w:p>
     <w:p>
       <w:proofErr w:type="spellStart"/>
-      <w:proofErr w:type="gramStart"/>
       <w:r>
         <w:lastRenderedPageBreak/>
         <w:t>plt.show</w:t>
       </w:r>
       <w:proofErr w:type="spellEnd"/>
-      <w:proofErr w:type="gramEnd"/>
       <w:r>
         <w:t>()</w:t>
       </w:r>
@@ -2115,6 +2133,9 @@
     <w:p/>
     <w:p>
       <w:r>
+        <w:rPr>
+          <w:noProof/>
+        </w:rPr>
         <w:drawing>
           <wp:inline distT="0" distB="0" distL="0" distR="0" wp14:anchorId="7DC07F2E" wp14:editId="5CDBFE8C">
             <wp:extent cx="4210638" cy="2753109"/>
@@ -2205,90 +2226,79 @@
     </w:p>
     <w:p>
       <w:proofErr w:type="spellStart"/>
-      <w:proofErr w:type="gramStart"/>
       <w:r>
         <w:t>plt.figure</w:t>
       </w:r>
       <w:proofErr w:type="spellEnd"/>
-      <w:proofErr w:type="gramEnd"/>
       <w:r>
         <w:t>()</w:t>
       </w:r>
     </w:p>
     <w:p>
       <w:proofErr w:type="spellStart"/>
-      <w:proofErr w:type="gramStart"/>
       <w:r>
         <w:t>plt.title</w:t>
       </w:r>
       <w:proofErr w:type="spellEnd"/>
-      <w:proofErr w:type="gramEnd"/>
       <w:r>
         <w:t>("Grayscale Equalized Histogram with built-in function")</w:t>
       </w:r>
     </w:p>
     <w:p>
       <w:proofErr w:type="spellStart"/>
-      <w:proofErr w:type="gramStart"/>
       <w:r>
         <w:t>plt.xlabel</w:t>
       </w:r>
       <w:proofErr w:type="spellEnd"/>
-      <w:proofErr w:type="gramEnd"/>
       <w:r>
         <w:t>("Gray level")</w:t>
       </w:r>
     </w:p>
     <w:p>
       <w:proofErr w:type="spellStart"/>
-      <w:proofErr w:type="gramStart"/>
       <w:r>
         <w:t>plt.ylabel</w:t>
       </w:r>
       <w:proofErr w:type="spellEnd"/>
-      <w:proofErr w:type="gramEnd"/>
       <w:r>
         <w:t>("# of Pixels")</w:t>
       </w:r>
     </w:p>
     <w:p>
       <w:proofErr w:type="spellStart"/>
-      <w:proofErr w:type="gramStart"/>
       <w:r>
         <w:t>plt.plot</w:t>
       </w:r>
       <w:proofErr w:type="spellEnd"/>
-      <w:proofErr w:type="gramEnd"/>
       <w:r>
         <w:t>(hist2)</w:t>
       </w:r>
     </w:p>
     <w:p>
       <w:proofErr w:type="spellStart"/>
-      <w:proofErr w:type="gramStart"/>
       <w:r>
         <w:t>plt.xlim</w:t>
       </w:r>
       <w:proofErr w:type="spellEnd"/>
-      <w:proofErr w:type="gramEnd"/>
       <w:r>
         <w:t>([0, 256])</w:t>
       </w:r>
     </w:p>
     <w:p>
       <w:proofErr w:type="spellStart"/>
-      <w:proofErr w:type="gramStart"/>
       <w:r>
         <w:t>plt.show</w:t>
       </w:r>
       <w:proofErr w:type="spellEnd"/>
-      <w:proofErr w:type="gramEnd"/>
       <w:r>
         <w:t>()</w:t>
       </w:r>
     </w:p>
     <w:p>
       <w:r>
+        <w:rPr>
+          <w:noProof/>
+        </w:rPr>
         <w:lastRenderedPageBreak/>
         <w:drawing>
           <wp:inline distT="0" distB="0" distL="0" distR="0" wp14:anchorId="3BCEB25B" wp14:editId="039D245B">

</xml_diff>